<commit_message>
added QA python testcase functions and updated testcases
As for the QA python testcase functions, i've tried my best to find online for solution and resources but this is the best i can produce for now. Still trying to look for more information and add into the function test cases.
</commit_message>
<xml_diff>
--- a/QA/Test Case Scenarios.docx
+++ b/QA/Test Case Scenarios.docx
@@ -10,6 +10,22 @@
           <w:bCs/>
         </w:rPr>
       </w:pPr>
+      <w:r>
+        <w:rPr>
+          <w:rFonts w:ascii="Arial" w:hAnsi="Arial" w:cs="Arial"/>
+          <w:b/>
+          <w:bCs/>
+        </w:rPr>
+        <w:softHyphen/>
+      </w:r>
+      <w:r>
+        <w:rPr>
+          <w:rFonts w:ascii="Arial" w:hAnsi="Arial" w:cs="Arial"/>
+          <w:b/>
+          <w:bCs/>
+        </w:rPr>
+        <w:softHyphen/>
+      </w:r>
       <w:r>
         <w:rPr>
           <w:rFonts w:ascii="Arial" w:hAnsi="Arial" w:cs="Arial"/>
@@ -786,6 +802,14 @@
                 <w:szCs w:val="20"/>
               </w:rPr>
             </w:pPr>
+            <w:r>
+              <w:rPr>
+                <w:rFonts w:ascii="Arial" w:hAnsi="Arial" w:cs="Arial"/>
+                <w:sz w:val="20"/>
+                <w:szCs w:val="20"/>
+              </w:rPr>
+              <w:t>Invalid option is entered</w:t>
+            </w:r>
           </w:p>
         </w:tc>
       </w:tr>
@@ -921,6 +945,14 @@
                 <w:szCs w:val="20"/>
               </w:rPr>
             </w:pPr>
+            <w:r>
+              <w:rPr>
+                <w:rFonts w:ascii="Arial" w:hAnsi="Arial" w:cs="Arial"/>
+                <w:sz w:val="20"/>
+                <w:szCs w:val="20"/>
+              </w:rPr>
+              <w:t>Invalid option is entered</w:t>
+            </w:r>
           </w:p>
         </w:tc>
       </w:tr>
@@ -1096,6 +1128,14 @@
                 <w:szCs w:val="20"/>
               </w:rPr>
             </w:pPr>
+            <w:r>
+              <w:rPr>
+                <w:rFonts w:ascii="Arial" w:hAnsi="Arial" w:cs="Arial"/>
+                <w:sz w:val="20"/>
+                <w:szCs w:val="20"/>
+              </w:rPr>
+              <w:t>Successfully read and loaded maze from data file</w:t>
+            </w:r>
           </w:p>
         </w:tc>
       </w:tr>
@@ -1145,7 +1185,23 @@
                 <w:sz w:val="20"/>
                 <w:szCs w:val="20"/>
               </w:rPr>
-              <w:t>Enter valid option</w:t>
+              <w:t xml:space="preserve">Enter </w:t>
+            </w:r>
+            <w:r>
+              <w:rPr>
+                <w:rFonts w:ascii="Arial" w:hAnsi="Arial" w:cs="Arial"/>
+                <w:sz w:val="20"/>
+                <w:szCs w:val="20"/>
+              </w:rPr>
+              <w:t>in</w:t>
+            </w:r>
+            <w:r>
+              <w:rPr>
+                <w:rFonts w:ascii="Arial" w:hAnsi="Arial" w:cs="Arial"/>
+                <w:sz w:val="20"/>
+                <w:szCs w:val="20"/>
+              </w:rPr>
+              <w:t>valid option</w:t>
             </w:r>
             <w:r>
               <w:rPr>
@@ -1271,6 +1327,14 @@
                 <w:szCs w:val="20"/>
               </w:rPr>
             </w:pPr>
+            <w:r>
+              <w:rPr>
+                <w:rFonts w:ascii="Arial" w:hAnsi="Arial" w:cs="Arial"/>
+                <w:sz w:val="20"/>
+                <w:szCs w:val="20"/>
+              </w:rPr>
+              <w:t>List is empty. Please load the maze with Option 1</w:t>
+            </w:r>
           </w:p>
         </w:tc>
       </w:tr>
@@ -1320,7 +1384,23 @@
                 <w:sz w:val="20"/>
                 <w:szCs w:val="20"/>
               </w:rPr>
-              <w:t>Enter valid option</w:t>
+              <w:t xml:space="preserve">Enter </w:t>
+            </w:r>
+            <w:r>
+              <w:rPr>
+                <w:rFonts w:ascii="Arial" w:hAnsi="Arial" w:cs="Arial"/>
+                <w:sz w:val="20"/>
+                <w:szCs w:val="20"/>
+              </w:rPr>
+              <w:t>in</w:t>
+            </w:r>
+            <w:r>
+              <w:rPr>
+                <w:rFonts w:ascii="Arial" w:hAnsi="Arial" w:cs="Arial"/>
+                <w:sz w:val="20"/>
+                <w:szCs w:val="20"/>
+              </w:rPr>
+              <w:t>valid option</w:t>
             </w:r>
             <w:r>
               <w:rPr>
@@ -1422,6 +1502,14 @@
                 <w:szCs w:val="20"/>
               </w:rPr>
             </w:pPr>
+            <w:r>
+              <w:rPr>
+                <w:rFonts w:ascii="Arial" w:hAnsi="Arial" w:cs="Arial"/>
+                <w:sz w:val="20"/>
+                <w:szCs w:val="20"/>
+              </w:rPr>
+              <w:t>List is empty. Please load the maze with Option 1</w:t>
+            </w:r>
           </w:p>
         </w:tc>
       </w:tr>
@@ -1724,6 +1812,14 @@
                 <w:szCs w:val="20"/>
               </w:rPr>
             </w:pPr>
+            <w:r>
+              <w:rPr>
+                <w:rFonts w:ascii="Arial" w:hAnsi="Arial" w:cs="Arial"/>
+                <w:sz w:val="20"/>
+                <w:szCs w:val="20"/>
+              </w:rPr>
+              <w:t xml:space="preserve"> </w:t>
+            </w:r>
           </w:p>
         </w:tc>
       </w:tr>
@@ -3004,8 +3100,10 @@
                 <w:sz w:val="20"/>
                 <w:szCs w:val="20"/>
               </w:rPr>
-              <w:t>none</w:t>
-            </w:r>
+              <w:t>Name of data file: Maze.csv</w:t>
+            </w:r>
+            <w:bookmarkStart w:id="0" w:name="_GoBack"/>
+            <w:bookmarkEnd w:id="0"/>
           </w:p>
         </w:tc>
         <w:tc>
@@ -5139,7 +5237,7 @@
                 <w:sz w:val="20"/>
                 <w:szCs w:val="20"/>
               </w:rPr>
-              <w:t>5.</w:t>
+              <w:t>6.</w:t>
             </w:r>
           </w:p>
         </w:tc>
@@ -5161,7 +5259,7 @@
                 <w:sz w:val="20"/>
                 <w:szCs w:val="20"/>
               </w:rPr>
-              <w:t>Displaying invalid message if the move is invalid</w:t>
+              <w:t>Displaying invalid message if is not W, A, S, D, M</w:t>
             </w:r>
           </w:p>
         </w:tc>
@@ -5184,7 +5282,7 @@
                 <w:sz w:val="20"/>
                 <w:szCs w:val="20"/>
               </w:rPr>
-              <w:t>No path for “A”</w:t>
+              <w:t>Any alphabets that is not W, A, S, D, M</w:t>
             </w:r>
           </w:p>
         </w:tc>
@@ -5206,7 +5304,23 @@
                 <w:sz w:val="20"/>
                 <w:szCs w:val="20"/>
               </w:rPr>
-              <w:t>Invalid movement. Please try again.</w:t>
+              <w:t xml:space="preserve">Invalid </w:t>
+            </w:r>
+            <w:r>
+              <w:rPr>
+                <w:rFonts w:ascii="Arial" w:hAnsi="Arial" w:cs="Arial"/>
+                <w:sz w:val="20"/>
+                <w:szCs w:val="20"/>
+              </w:rPr>
+              <w:t>movement</w:t>
+            </w:r>
+            <w:r>
+              <w:rPr>
+                <w:rFonts w:ascii="Arial" w:hAnsi="Arial" w:cs="Arial"/>
+                <w:sz w:val="20"/>
+                <w:szCs w:val="20"/>
+              </w:rPr>
+              <w:t>. Please try again.</w:t>
             </w:r>
           </w:p>
         </w:tc>
@@ -5269,7 +5383,7 @@
                 <w:sz w:val="20"/>
                 <w:szCs w:val="20"/>
               </w:rPr>
-              <w:t>6.</w:t>
+              <w:t>7.</w:t>
             </w:r>
           </w:p>
         </w:tc>
@@ -5291,7 +5405,7 @@
                 <w:sz w:val="20"/>
                 <w:szCs w:val="20"/>
               </w:rPr>
-              <w:t>Displaying invalid message if is not W, A, S, D, M</w:t>
+              <w:t>Returning to main menu</w:t>
             </w:r>
           </w:p>
         </w:tc>
@@ -5314,7 +5428,7 @@
                 <w:sz w:val="20"/>
                 <w:szCs w:val="20"/>
               </w:rPr>
-              <w:t>Any alphabets that is not W, A, S, D, M</w:t>
+              <w:t>“M”</w:t>
             </w:r>
           </w:p>
         </w:tc>
@@ -5336,7 +5450,7 @@
                 <w:sz w:val="20"/>
                 <w:szCs w:val="20"/>
               </w:rPr>
-              <w:t>Invalid alphabet. Please try again.</w:t>
+              <w:t>Successfully returned to main menu</w:t>
             </w:r>
           </w:p>
         </w:tc>
@@ -5399,7 +5513,7 @@
                 <w:sz w:val="20"/>
                 <w:szCs w:val="20"/>
               </w:rPr>
-              <w:t>7.</w:t>
+              <w:t>8.</w:t>
             </w:r>
           </w:p>
         </w:tc>
@@ -5421,7 +5535,7 @@
                 <w:sz w:val="20"/>
                 <w:szCs w:val="20"/>
               </w:rPr>
-              <w:t>Returning to main menu</w:t>
+              <w:t>“A” staying in the current location as there is no path for “A”</w:t>
             </w:r>
           </w:p>
         </w:tc>
@@ -5444,7 +5558,7 @@
                 <w:sz w:val="20"/>
                 <w:szCs w:val="20"/>
               </w:rPr>
-              <w:t>“M”</w:t>
+              <w:t>No path for “A”</w:t>
             </w:r>
           </w:p>
         </w:tc>
@@ -5466,7 +5580,7 @@
                 <w:sz w:val="20"/>
                 <w:szCs w:val="20"/>
               </w:rPr>
-              <w:t>Successfully returned to main menu</w:t>
+              <w:t>“A” successfully stayed in the current location</w:t>
             </w:r>
           </w:p>
         </w:tc>
@@ -5530,7 +5644,7 @@
                 <w:szCs w:val="20"/>
               </w:rPr>
               <w:lastRenderedPageBreak/>
-              <w:t>8.</w:t>
+              <w:t>9.</w:t>
             </w:r>
           </w:p>
         </w:tc>
@@ -5552,7 +5666,7 @@
                 <w:sz w:val="20"/>
                 <w:szCs w:val="20"/>
               </w:rPr>
-              <w:t>“A” staying in the current location as there is no path for “A”</w:t>
+              <w:t>Wall ahead</w:t>
             </w:r>
           </w:p>
         </w:tc>
@@ -5575,7 +5689,7 @@
                 <w:sz w:val="20"/>
                 <w:szCs w:val="20"/>
               </w:rPr>
-              <w:t>No path for “A”</w:t>
+              <w:t>“S”</w:t>
             </w:r>
           </w:p>
         </w:tc>
@@ -5597,7 +5711,177 @@
                 <w:sz w:val="20"/>
                 <w:szCs w:val="20"/>
               </w:rPr>
-              <w:t>“A” successfully stayed in the current location</w:t>
+              <w:t>“</w:t>
+            </w:r>
+            <w:r>
+              <w:rPr>
+                <w:rFonts w:ascii="Arial" w:hAnsi="Arial" w:cs="Arial"/>
+                <w:sz w:val="20"/>
+                <w:szCs w:val="20"/>
+              </w:rPr>
+              <w:t>Wall ahead. Please choose another direction</w:t>
+            </w:r>
+            <w:r>
+              <w:rPr>
+                <w:rFonts w:ascii="Arial" w:hAnsi="Arial" w:cs="Arial"/>
+                <w:sz w:val="20"/>
+                <w:szCs w:val="20"/>
+              </w:rPr>
+              <w:t>.”</w:t>
+            </w:r>
+          </w:p>
+        </w:tc>
+        <w:tc>
+          <w:tcPr>
+            <w:tcW w:w="2126" w:type="dxa"/>
+          </w:tcPr>
+          <w:p>
+            <w:pPr>
+              <w:rPr>
+                <w:rFonts w:ascii="Arial" w:hAnsi="Arial" w:cs="Arial"/>
+                <w:sz w:val="20"/>
+                <w:szCs w:val="20"/>
+              </w:rPr>
+            </w:pPr>
+            <w:r>
+              <w:rPr>
+                <w:rFonts w:ascii="Arial" w:hAnsi="Arial" w:cs="Arial"/>
+                <w:sz w:val="20"/>
+                <w:szCs w:val="20"/>
+              </w:rPr>
+              <w:t>Passed</w:t>
+            </w:r>
+          </w:p>
+        </w:tc>
+        <w:tc>
+          <w:tcPr>
+            <w:tcW w:w="2613" w:type="dxa"/>
+          </w:tcPr>
+          <w:p>
+            <w:pPr>
+              <w:rPr>
+                <w:rFonts w:ascii="Arial" w:hAnsi="Arial" w:cs="Arial"/>
+                <w:sz w:val="20"/>
+                <w:szCs w:val="20"/>
+              </w:rPr>
+            </w:pPr>
+          </w:p>
+        </w:tc>
+      </w:tr>
+      <w:tr>
+        <w:trPr>
+          <w:trHeight w:val="848"/>
+        </w:trPr>
+        <w:tc>
+          <w:tcPr>
+            <w:tcW w:w="1256" w:type="dxa"/>
+          </w:tcPr>
+          <w:p>
+            <w:pPr>
+              <w:rPr>
+                <w:rFonts w:ascii="Arial" w:hAnsi="Arial" w:cs="Arial"/>
+                <w:sz w:val="20"/>
+                <w:szCs w:val="20"/>
+              </w:rPr>
+            </w:pPr>
+            <w:r>
+              <w:rPr>
+                <w:rFonts w:ascii="Arial" w:hAnsi="Arial" w:cs="Arial"/>
+                <w:sz w:val="20"/>
+                <w:szCs w:val="20"/>
+              </w:rPr>
+              <w:t>10.</w:t>
+            </w:r>
+          </w:p>
+        </w:tc>
+        <w:tc>
+          <w:tcPr>
+            <w:tcW w:w="2708" w:type="dxa"/>
+          </w:tcPr>
+          <w:p>
+            <w:pPr>
+              <w:rPr>
+                <w:rFonts w:ascii="Arial" w:hAnsi="Arial" w:cs="Arial"/>
+                <w:sz w:val="20"/>
+                <w:szCs w:val="20"/>
+              </w:rPr>
+            </w:pPr>
+            <w:r>
+              <w:rPr>
+                <w:rFonts w:ascii="Arial" w:hAnsi="Arial" w:cs="Arial"/>
+                <w:sz w:val="20"/>
+                <w:szCs w:val="20"/>
+              </w:rPr>
+              <w:t>Completing the maze</w:t>
+            </w:r>
+          </w:p>
+        </w:tc>
+        <w:tc>
+          <w:tcPr>
+            <w:tcW w:w="2977" w:type="dxa"/>
+          </w:tcPr>
+          <w:p>
+            <w:pPr>
+              <w:spacing w:after="0" w:line="240" w:lineRule="auto"/>
+              <w:rPr>
+                <w:rFonts w:ascii="Arial" w:hAnsi="Arial" w:cs="Arial"/>
+                <w:sz w:val="20"/>
+                <w:szCs w:val="20"/>
+              </w:rPr>
+            </w:pPr>
+            <w:r>
+              <w:rPr>
+                <w:rFonts w:ascii="Arial" w:hAnsi="Arial" w:cs="Arial"/>
+                <w:sz w:val="20"/>
+                <w:szCs w:val="20"/>
+              </w:rPr>
+              <w:t>“S”</w:t>
+            </w:r>
+          </w:p>
+        </w:tc>
+        <w:tc>
+          <w:tcPr>
+            <w:tcW w:w="2268" w:type="dxa"/>
+          </w:tcPr>
+          <w:p>
+            <w:pPr>
+              <w:rPr>
+                <w:rFonts w:ascii="Arial" w:hAnsi="Arial" w:cs="Arial"/>
+                <w:sz w:val="20"/>
+                <w:szCs w:val="20"/>
+              </w:rPr>
+            </w:pPr>
+            <w:r>
+              <w:rPr>
+                <w:rFonts w:ascii="Arial" w:hAnsi="Arial" w:cs="Arial"/>
+                <w:sz w:val="20"/>
+                <w:szCs w:val="20"/>
+              </w:rPr>
+              <w:t>“C</w:t>
+            </w:r>
+            <w:r>
+              <w:rPr>
+                <w:rFonts w:ascii="Arial" w:hAnsi="Arial" w:cs="Arial"/>
+                <w:sz w:val="20"/>
+                <w:szCs w:val="20"/>
+              </w:rPr>
+              <w:t>ongrats!! you have completed the maze</w:t>
+            </w:r>
+            <w:r>
+              <w:rPr>
+                <w:rFonts w:ascii="Arial" w:hAnsi="Arial" w:cs="Arial"/>
+                <w:sz w:val="20"/>
+                <w:szCs w:val="20"/>
+              </w:rPr>
+              <w:t>.</w:t>
+            </w:r>
+            <w:r>
+              <w:rPr>
+                <w:rFonts w:ascii="Arial" w:hAnsi="Arial" w:cs="Arial"/>
+                <w:sz w:val="20"/>
+                <w:szCs w:val="20"/>
+              </w:rPr>
+              <w:t>”</w:t>
             </w:r>
           </w:p>
         </w:tc>
@@ -6219,8 +6503,6 @@
                 <w:szCs w:val="20"/>
               </w:rPr>
             </w:pPr>
-            <w:bookmarkStart w:id="0" w:name="_GoBack"/>
-            <w:bookmarkEnd w:id="0"/>
           </w:p>
         </w:tc>
         <w:tc>
@@ -7227,7 +7509,7 @@
 </file>
 
 <file path=customXml/itemProps1.xml><?xml version="1.0" encoding="utf-8"?>
-<ds:datastoreItem xmlns:ds="http://schemas.openxmlformats.org/officeDocument/2006/customXml" ds:itemID="{546A0AC2-0E66-4690-BB89-893D4125CEE4}">
+<ds:datastoreItem xmlns:ds="http://schemas.openxmlformats.org/officeDocument/2006/customXml" ds:itemID="{897F001A-DA19-4AC0-ABD2-D57F3B53E9BE}">
   <ds:schemaRefs>
     <ds:schemaRef ds:uri="http://schemas.openxmlformats.org/officeDocument/2006/bibliography"/>
   </ds:schemaRefs>

</xml_diff>

<commit_message>
added testcases and acceptance test screenshot
</commit_message>
<xml_diff>
--- a/QA/Test Case Scenarios.docx
+++ b/QA/Test Case Scenarios.docx
@@ -731,7 +731,23 @@
                 <w:sz w:val="20"/>
                 <w:szCs w:val="20"/>
               </w:rPr>
-              <w:t>&lt;Any number&gt;</w:t>
+              <w:t xml:space="preserve">&lt;Any </w:t>
+            </w:r>
+            <w:r>
+              <w:rPr>
+                <w:rFonts w:ascii="Arial" w:hAnsi="Arial" w:cs="Arial"/>
+                <w:sz w:val="20"/>
+                <w:szCs w:val="20"/>
+              </w:rPr>
+              <w:t>Characters</w:t>
+            </w:r>
+            <w:r>
+              <w:rPr>
+                <w:rFonts w:ascii="Arial" w:hAnsi="Arial" w:cs="Arial"/>
+                <w:sz w:val="20"/>
+                <w:szCs w:val="20"/>
+              </w:rPr>
+              <w:t>&gt;</w:t>
             </w:r>
           </w:p>
         </w:tc>
@@ -1559,7 +1575,23 @@
                 <w:sz w:val="20"/>
                 <w:szCs w:val="20"/>
               </w:rPr>
-              <w:t>Enter valid option</w:t>
+              <w:t xml:space="preserve">Enter </w:t>
+            </w:r>
+            <w:r>
+              <w:rPr>
+                <w:rFonts w:ascii="Arial" w:hAnsi="Arial" w:cs="Arial"/>
+                <w:sz w:val="20"/>
+                <w:szCs w:val="20"/>
+              </w:rPr>
+              <w:t>in</w:t>
+            </w:r>
+            <w:r>
+              <w:rPr>
+                <w:rFonts w:ascii="Arial" w:hAnsi="Arial" w:cs="Arial"/>
+                <w:sz w:val="20"/>
+                <w:szCs w:val="20"/>
+              </w:rPr>
+              <w:t>valid option</w:t>
             </w:r>
             <w:r>
               <w:rPr>
@@ -1621,7 +1653,23 @@
                 <w:sz w:val="20"/>
                 <w:szCs w:val="20"/>
               </w:rPr>
-              <w:t>Process successful</w:t>
+              <w:t xml:space="preserve">Process </w:t>
+            </w:r>
+            <w:r>
+              <w:rPr>
+                <w:rFonts w:ascii="Arial" w:hAnsi="Arial" w:cs="Arial"/>
+                <w:sz w:val="20"/>
+                <w:szCs w:val="20"/>
+              </w:rPr>
+              <w:t>un</w:t>
+            </w:r>
+            <w:r>
+              <w:rPr>
+                <w:rFonts w:ascii="Arial" w:hAnsi="Arial" w:cs="Arial"/>
+                <w:sz w:val="20"/>
+                <w:szCs w:val="20"/>
+              </w:rPr>
+              <w:t>successful</w:t>
             </w:r>
           </w:p>
         </w:tc>
@@ -1661,6 +1709,14 @@
                 <w:szCs w:val="20"/>
               </w:rPr>
             </w:pPr>
+            <w:r>
+              <w:rPr>
+                <w:rFonts w:ascii="Arial" w:hAnsi="Arial" w:cs="Arial"/>
+                <w:sz w:val="20"/>
+                <w:szCs w:val="20"/>
+              </w:rPr>
+              <w:t>List is empty. Please load the maze with Option 1</w:t>
+            </w:r>
           </w:p>
         </w:tc>
       </w:tr>
@@ -3102,8 +3158,6 @@
               </w:rPr>
               <w:t>Name of data file: Maze.csv</w:t>
             </w:r>
-            <w:bookmarkStart w:id="0" w:name="_GoBack"/>
-            <w:bookmarkEnd w:id="0"/>
           </w:p>
         </w:tc>
         <w:tc>
@@ -5865,15 +5919,7 @@
                 <w:sz w:val="20"/>
                 <w:szCs w:val="20"/>
               </w:rPr>
-              <w:t>ongrats!! you have completed the maze</w:t>
-            </w:r>
-            <w:r>
-              <w:rPr>
-                <w:rFonts w:ascii="Arial" w:hAnsi="Arial" w:cs="Arial"/>
-                <w:sz w:val="20"/>
-                <w:szCs w:val="20"/>
-              </w:rPr>
-              <w:t>.</w:t>
+              <w:t>ongrats!! you have completed the maze.</w:t>
             </w:r>
             <w:r>
               <w:rPr>
@@ -6460,6 +6506,14 @@
                 <w:szCs w:val="20"/>
               </w:rPr>
             </w:pPr>
+            <w:r>
+              <w:rPr>
+                <w:rFonts w:ascii="Arial" w:hAnsi="Arial" w:cs="Arial"/>
+                <w:sz w:val="20"/>
+                <w:szCs w:val="20"/>
+              </w:rPr>
+              <w:t>Create wall</w:t>
+            </w:r>
           </w:p>
         </w:tc>
         <w:tc>
@@ -6475,6 +6529,14 @@
                 <w:szCs w:val="20"/>
               </w:rPr>
             </w:pPr>
+            <w:r>
+              <w:rPr>
+                <w:rFonts w:ascii="Arial" w:hAnsi="Arial" w:cs="Arial"/>
+                <w:sz w:val="20"/>
+                <w:szCs w:val="20"/>
+              </w:rPr>
+              <w:t>Enter your option: 1</w:t>
+            </w:r>
           </w:p>
         </w:tc>
         <w:tc>
@@ -6489,6 +6551,22 @@
                 <w:szCs w:val="20"/>
               </w:rPr>
             </w:pPr>
+            <w:r>
+              <w:rPr>
+                <w:rFonts w:ascii="Arial" w:hAnsi="Arial" w:cs="Arial"/>
+                <w:sz w:val="20"/>
+                <w:szCs w:val="20"/>
+              </w:rPr>
+              <w:t xml:space="preserve">Successfully </w:t>
+            </w:r>
+            <w:r>
+              <w:rPr>
+                <w:rFonts w:ascii="Arial" w:hAnsi="Arial" w:cs="Arial"/>
+                <w:sz w:val="20"/>
+                <w:szCs w:val="20"/>
+              </w:rPr>
+              <w:t>display the datafile</w:t>
+            </w:r>
           </w:p>
         </w:tc>
         <w:tc>
@@ -6503,6 +6581,804 @@
                 <w:szCs w:val="20"/>
               </w:rPr>
             </w:pPr>
+            <w:r>
+              <w:rPr>
+                <w:rFonts w:ascii="Arial" w:hAnsi="Arial" w:cs="Arial"/>
+                <w:sz w:val="20"/>
+                <w:szCs w:val="20"/>
+              </w:rPr>
+              <w:t>Passed</w:t>
+            </w:r>
+          </w:p>
+        </w:tc>
+        <w:tc>
+          <w:tcPr>
+            <w:tcW w:w="2613" w:type="dxa"/>
+          </w:tcPr>
+          <w:p>
+            <w:pPr>
+              <w:rPr>
+                <w:rFonts w:ascii="Arial" w:hAnsi="Arial" w:cs="Arial"/>
+                <w:sz w:val="20"/>
+                <w:szCs w:val="20"/>
+              </w:rPr>
+            </w:pPr>
+          </w:p>
+        </w:tc>
+      </w:tr>
+      <w:tr>
+        <w:trPr>
+          <w:trHeight w:val="848"/>
+        </w:trPr>
+        <w:tc>
+          <w:tcPr>
+            <w:tcW w:w="1256" w:type="dxa"/>
+          </w:tcPr>
+          <w:p>
+            <w:pPr>
+              <w:rPr>
+                <w:rFonts w:ascii="Arial" w:hAnsi="Arial" w:cs="Arial"/>
+                <w:sz w:val="20"/>
+                <w:szCs w:val="20"/>
+              </w:rPr>
+            </w:pPr>
+            <w:r>
+              <w:rPr>
+                <w:rFonts w:ascii="Arial" w:hAnsi="Arial" w:cs="Arial"/>
+                <w:sz w:val="20"/>
+                <w:szCs w:val="20"/>
+              </w:rPr>
+              <w:t>2.</w:t>
+            </w:r>
+          </w:p>
+        </w:tc>
+        <w:tc>
+          <w:tcPr>
+            <w:tcW w:w="2708" w:type="dxa"/>
+          </w:tcPr>
+          <w:p>
+            <w:pPr>
+              <w:rPr>
+                <w:rFonts w:ascii="Arial" w:hAnsi="Arial" w:cs="Arial"/>
+                <w:sz w:val="20"/>
+                <w:szCs w:val="20"/>
+              </w:rPr>
+            </w:pPr>
+            <w:r>
+              <w:rPr>
+                <w:rFonts w:ascii="Arial" w:hAnsi="Arial" w:cs="Arial"/>
+                <w:sz w:val="20"/>
+                <w:szCs w:val="20"/>
+              </w:rPr>
+              <w:t xml:space="preserve">Create passageway </w:t>
+            </w:r>
+          </w:p>
+        </w:tc>
+        <w:tc>
+          <w:tcPr>
+            <w:tcW w:w="2977" w:type="dxa"/>
+          </w:tcPr>
+          <w:p>
+            <w:pPr>
+              <w:spacing w:after="0" w:line="240" w:lineRule="auto"/>
+              <w:rPr>
+                <w:rFonts w:ascii="Arial" w:hAnsi="Arial" w:cs="Arial"/>
+                <w:sz w:val="20"/>
+                <w:szCs w:val="20"/>
+              </w:rPr>
+            </w:pPr>
+            <w:r>
+              <w:rPr>
+                <w:rFonts w:ascii="Arial" w:hAnsi="Arial" w:cs="Arial"/>
+                <w:sz w:val="20"/>
+                <w:szCs w:val="20"/>
+              </w:rPr>
+              <w:t>Enter your option: 2</w:t>
+            </w:r>
+          </w:p>
+        </w:tc>
+        <w:tc>
+          <w:tcPr>
+            <w:tcW w:w="2268" w:type="dxa"/>
+          </w:tcPr>
+          <w:p>
+            <w:pPr>
+              <w:rPr>
+                <w:rFonts w:ascii="Arial" w:hAnsi="Arial" w:cs="Arial"/>
+                <w:sz w:val="20"/>
+                <w:szCs w:val="20"/>
+              </w:rPr>
+            </w:pPr>
+            <w:r>
+              <w:rPr>
+                <w:rFonts w:ascii="Arial" w:hAnsi="Arial" w:cs="Arial"/>
+                <w:sz w:val="20"/>
+                <w:szCs w:val="20"/>
+              </w:rPr>
+              <w:t>Successfully display the input for coordinates</w:t>
+            </w:r>
+          </w:p>
+        </w:tc>
+        <w:tc>
+          <w:tcPr>
+            <w:tcW w:w="2126" w:type="dxa"/>
+          </w:tcPr>
+          <w:p>
+            <w:pPr>
+              <w:rPr>
+                <w:rFonts w:ascii="Arial" w:hAnsi="Arial" w:cs="Arial"/>
+                <w:sz w:val="20"/>
+                <w:szCs w:val="20"/>
+              </w:rPr>
+            </w:pPr>
+            <w:r>
+              <w:rPr>
+                <w:rFonts w:ascii="Arial" w:hAnsi="Arial" w:cs="Arial"/>
+                <w:sz w:val="20"/>
+                <w:szCs w:val="20"/>
+              </w:rPr>
+              <w:t>Passed</w:t>
+            </w:r>
+          </w:p>
+        </w:tc>
+        <w:tc>
+          <w:tcPr>
+            <w:tcW w:w="2613" w:type="dxa"/>
+          </w:tcPr>
+          <w:p>
+            <w:pPr>
+              <w:rPr>
+                <w:rFonts w:ascii="Arial" w:hAnsi="Arial" w:cs="Arial"/>
+                <w:sz w:val="20"/>
+                <w:szCs w:val="20"/>
+              </w:rPr>
+            </w:pPr>
+          </w:p>
+        </w:tc>
+      </w:tr>
+      <w:tr>
+        <w:trPr>
+          <w:trHeight w:val="848"/>
+        </w:trPr>
+        <w:tc>
+          <w:tcPr>
+            <w:tcW w:w="1256" w:type="dxa"/>
+          </w:tcPr>
+          <w:p>
+            <w:pPr>
+              <w:rPr>
+                <w:rFonts w:ascii="Arial" w:hAnsi="Arial" w:cs="Arial"/>
+                <w:sz w:val="20"/>
+                <w:szCs w:val="20"/>
+              </w:rPr>
+            </w:pPr>
+            <w:r>
+              <w:rPr>
+                <w:rFonts w:ascii="Arial" w:hAnsi="Arial" w:cs="Arial"/>
+                <w:sz w:val="20"/>
+                <w:szCs w:val="20"/>
+              </w:rPr>
+              <w:t>3.</w:t>
+            </w:r>
+          </w:p>
+        </w:tc>
+        <w:tc>
+          <w:tcPr>
+            <w:tcW w:w="2708" w:type="dxa"/>
+          </w:tcPr>
+          <w:p>
+            <w:pPr>
+              <w:rPr>
+                <w:rFonts w:ascii="Arial" w:hAnsi="Arial" w:cs="Arial"/>
+                <w:sz w:val="20"/>
+                <w:szCs w:val="20"/>
+              </w:rPr>
+            </w:pPr>
+            <w:r>
+              <w:rPr>
+                <w:rFonts w:ascii="Arial" w:hAnsi="Arial" w:cs="Arial"/>
+                <w:sz w:val="20"/>
+                <w:szCs w:val="20"/>
+              </w:rPr>
+              <w:t>Create start point</w:t>
+            </w:r>
+          </w:p>
+        </w:tc>
+        <w:tc>
+          <w:tcPr>
+            <w:tcW w:w="2977" w:type="dxa"/>
+          </w:tcPr>
+          <w:p>
+            <w:pPr>
+              <w:spacing w:after="0" w:line="240" w:lineRule="auto"/>
+              <w:rPr>
+                <w:rFonts w:ascii="Arial" w:hAnsi="Arial" w:cs="Arial"/>
+                <w:sz w:val="20"/>
+                <w:szCs w:val="20"/>
+              </w:rPr>
+            </w:pPr>
+            <w:r>
+              <w:rPr>
+                <w:rFonts w:ascii="Arial" w:hAnsi="Arial" w:cs="Arial"/>
+                <w:sz w:val="20"/>
+                <w:szCs w:val="20"/>
+              </w:rPr>
+              <w:t>Enter your option: 3</w:t>
+            </w:r>
+          </w:p>
+        </w:tc>
+        <w:tc>
+          <w:tcPr>
+            <w:tcW w:w="2268" w:type="dxa"/>
+          </w:tcPr>
+          <w:p>
+            <w:pPr>
+              <w:rPr>
+                <w:rFonts w:ascii="Arial" w:hAnsi="Arial" w:cs="Arial"/>
+                <w:sz w:val="20"/>
+                <w:szCs w:val="20"/>
+              </w:rPr>
+            </w:pPr>
+            <w:r>
+              <w:rPr>
+                <w:rFonts w:ascii="Arial" w:hAnsi="Arial" w:cs="Arial"/>
+                <w:sz w:val="20"/>
+                <w:szCs w:val="20"/>
+              </w:rPr>
+              <w:t>Successfully display the input for coordinates</w:t>
+            </w:r>
+          </w:p>
+        </w:tc>
+        <w:tc>
+          <w:tcPr>
+            <w:tcW w:w="2126" w:type="dxa"/>
+          </w:tcPr>
+          <w:p>
+            <w:pPr>
+              <w:rPr>
+                <w:rFonts w:ascii="Arial" w:hAnsi="Arial" w:cs="Arial"/>
+                <w:sz w:val="20"/>
+                <w:szCs w:val="20"/>
+              </w:rPr>
+            </w:pPr>
+            <w:r>
+              <w:rPr>
+                <w:rFonts w:ascii="Arial" w:hAnsi="Arial" w:cs="Arial"/>
+                <w:sz w:val="20"/>
+                <w:szCs w:val="20"/>
+              </w:rPr>
+              <w:t>Passed</w:t>
+            </w:r>
+          </w:p>
+        </w:tc>
+        <w:tc>
+          <w:tcPr>
+            <w:tcW w:w="2613" w:type="dxa"/>
+          </w:tcPr>
+          <w:p>
+            <w:pPr>
+              <w:rPr>
+                <w:rFonts w:ascii="Arial" w:hAnsi="Arial" w:cs="Arial"/>
+                <w:sz w:val="20"/>
+                <w:szCs w:val="20"/>
+              </w:rPr>
+            </w:pPr>
+          </w:p>
+        </w:tc>
+      </w:tr>
+      <w:tr>
+        <w:trPr>
+          <w:trHeight w:val="848"/>
+        </w:trPr>
+        <w:tc>
+          <w:tcPr>
+            <w:tcW w:w="1256" w:type="dxa"/>
+          </w:tcPr>
+          <w:p>
+            <w:pPr>
+              <w:rPr>
+                <w:rFonts w:ascii="Arial" w:hAnsi="Arial" w:cs="Arial"/>
+                <w:sz w:val="20"/>
+                <w:szCs w:val="20"/>
+              </w:rPr>
+            </w:pPr>
+            <w:r>
+              <w:rPr>
+                <w:rFonts w:ascii="Arial" w:hAnsi="Arial" w:cs="Arial"/>
+                <w:sz w:val="20"/>
+                <w:szCs w:val="20"/>
+              </w:rPr>
+              <w:t>4.</w:t>
+            </w:r>
+          </w:p>
+        </w:tc>
+        <w:tc>
+          <w:tcPr>
+            <w:tcW w:w="2708" w:type="dxa"/>
+          </w:tcPr>
+          <w:p>
+            <w:pPr>
+              <w:rPr>
+                <w:rFonts w:ascii="Arial" w:hAnsi="Arial" w:cs="Arial"/>
+                <w:sz w:val="20"/>
+                <w:szCs w:val="20"/>
+              </w:rPr>
+            </w:pPr>
+            <w:r>
+              <w:rPr>
+                <w:rFonts w:ascii="Arial" w:hAnsi="Arial" w:cs="Arial"/>
+                <w:sz w:val="20"/>
+                <w:szCs w:val="20"/>
+              </w:rPr>
+              <w:t>Create end point</w:t>
+            </w:r>
+          </w:p>
+        </w:tc>
+        <w:tc>
+          <w:tcPr>
+            <w:tcW w:w="2977" w:type="dxa"/>
+          </w:tcPr>
+          <w:p>
+            <w:pPr>
+              <w:spacing w:after="0" w:line="240" w:lineRule="auto"/>
+              <w:rPr>
+                <w:rFonts w:ascii="Arial" w:hAnsi="Arial" w:cs="Arial"/>
+                <w:sz w:val="20"/>
+                <w:szCs w:val="20"/>
+              </w:rPr>
+            </w:pPr>
+            <w:r>
+              <w:rPr>
+                <w:rFonts w:ascii="Arial" w:hAnsi="Arial" w:cs="Arial"/>
+                <w:sz w:val="20"/>
+                <w:szCs w:val="20"/>
+              </w:rPr>
+              <w:t>Enter your option: 4</w:t>
+            </w:r>
+          </w:p>
+        </w:tc>
+        <w:tc>
+          <w:tcPr>
+            <w:tcW w:w="2268" w:type="dxa"/>
+          </w:tcPr>
+          <w:p>
+            <w:pPr>
+              <w:rPr>
+                <w:rFonts w:ascii="Arial" w:hAnsi="Arial" w:cs="Arial"/>
+                <w:sz w:val="20"/>
+                <w:szCs w:val="20"/>
+              </w:rPr>
+            </w:pPr>
+            <w:r>
+              <w:rPr>
+                <w:rFonts w:ascii="Arial" w:hAnsi="Arial" w:cs="Arial"/>
+                <w:sz w:val="20"/>
+                <w:szCs w:val="20"/>
+              </w:rPr>
+              <w:t>Successfully display the input for coordinates</w:t>
+            </w:r>
+          </w:p>
+        </w:tc>
+        <w:tc>
+          <w:tcPr>
+            <w:tcW w:w="2126" w:type="dxa"/>
+          </w:tcPr>
+          <w:p>
+            <w:pPr>
+              <w:rPr>
+                <w:rFonts w:ascii="Arial" w:hAnsi="Arial" w:cs="Arial"/>
+                <w:sz w:val="20"/>
+                <w:szCs w:val="20"/>
+              </w:rPr>
+            </w:pPr>
+            <w:r>
+              <w:rPr>
+                <w:rFonts w:ascii="Arial" w:hAnsi="Arial" w:cs="Arial"/>
+                <w:sz w:val="20"/>
+                <w:szCs w:val="20"/>
+              </w:rPr>
+              <w:t>Passed</w:t>
+            </w:r>
+          </w:p>
+        </w:tc>
+        <w:tc>
+          <w:tcPr>
+            <w:tcW w:w="2613" w:type="dxa"/>
+          </w:tcPr>
+          <w:p>
+            <w:pPr>
+              <w:rPr>
+                <w:rFonts w:ascii="Arial" w:hAnsi="Arial" w:cs="Arial"/>
+                <w:sz w:val="20"/>
+                <w:szCs w:val="20"/>
+              </w:rPr>
+            </w:pPr>
+          </w:p>
+        </w:tc>
+      </w:tr>
+      <w:tr>
+        <w:trPr>
+          <w:trHeight w:val="848"/>
+        </w:trPr>
+        <w:tc>
+          <w:tcPr>
+            <w:tcW w:w="1256" w:type="dxa"/>
+          </w:tcPr>
+          <w:p>
+            <w:pPr>
+              <w:rPr>
+                <w:rFonts w:ascii="Arial" w:hAnsi="Arial" w:cs="Arial"/>
+                <w:sz w:val="20"/>
+                <w:szCs w:val="20"/>
+              </w:rPr>
+            </w:pPr>
+            <w:r>
+              <w:rPr>
+                <w:rFonts w:ascii="Arial" w:hAnsi="Arial" w:cs="Arial"/>
+                <w:sz w:val="20"/>
+                <w:szCs w:val="20"/>
+              </w:rPr>
+              <w:t>5.</w:t>
+            </w:r>
+          </w:p>
+        </w:tc>
+        <w:tc>
+          <w:tcPr>
+            <w:tcW w:w="2708" w:type="dxa"/>
+          </w:tcPr>
+          <w:p>
+            <w:pPr>
+              <w:rPr>
+                <w:rFonts w:ascii="Arial" w:hAnsi="Arial" w:cs="Arial"/>
+                <w:sz w:val="20"/>
+                <w:szCs w:val="20"/>
+              </w:rPr>
+            </w:pPr>
+            <w:r>
+              <w:rPr>
+                <w:rFonts w:ascii="Arial" w:hAnsi="Arial" w:cs="Arial"/>
+                <w:sz w:val="20"/>
+                <w:szCs w:val="20"/>
+              </w:rPr>
+              <w:t>Type “B” to return to configuration menu</w:t>
+            </w:r>
+          </w:p>
+        </w:tc>
+        <w:tc>
+          <w:tcPr>
+            <w:tcW w:w="2977" w:type="dxa"/>
+          </w:tcPr>
+          <w:p>
+            <w:pPr>
+              <w:spacing w:after="0" w:line="240" w:lineRule="auto"/>
+              <w:rPr>
+                <w:rFonts w:ascii="Arial" w:hAnsi="Arial" w:cs="Arial"/>
+                <w:sz w:val="20"/>
+                <w:szCs w:val="20"/>
+              </w:rPr>
+            </w:pPr>
+            <w:r>
+              <w:rPr>
+                <w:rFonts w:ascii="Arial" w:hAnsi="Arial" w:cs="Arial"/>
+                <w:sz w:val="20"/>
+                <w:szCs w:val="20"/>
+              </w:rPr>
+              <w:t>Enter your option: B</w:t>
+            </w:r>
+          </w:p>
+        </w:tc>
+        <w:tc>
+          <w:tcPr>
+            <w:tcW w:w="2268" w:type="dxa"/>
+          </w:tcPr>
+          <w:p>
+            <w:pPr>
+              <w:rPr>
+                <w:rFonts w:ascii="Arial" w:hAnsi="Arial" w:cs="Arial"/>
+                <w:sz w:val="20"/>
+                <w:szCs w:val="20"/>
+              </w:rPr>
+            </w:pPr>
+            <w:r>
+              <w:rPr>
+                <w:rFonts w:ascii="Arial" w:hAnsi="Arial" w:cs="Arial"/>
+                <w:sz w:val="20"/>
+                <w:szCs w:val="20"/>
+              </w:rPr>
+              <w:t>Successful</w:t>
+            </w:r>
+            <w:r>
+              <w:rPr>
+                <w:rFonts w:ascii="Arial" w:hAnsi="Arial" w:cs="Arial"/>
+                <w:sz w:val="20"/>
+                <w:szCs w:val="20"/>
+              </w:rPr>
+              <w:t>ly return to configuration menu</w:t>
+            </w:r>
+          </w:p>
+        </w:tc>
+        <w:tc>
+          <w:tcPr>
+            <w:tcW w:w="2126" w:type="dxa"/>
+          </w:tcPr>
+          <w:p>
+            <w:pPr>
+              <w:rPr>
+                <w:rFonts w:ascii="Arial" w:hAnsi="Arial" w:cs="Arial"/>
+                <w:sz w:val="20"/>
+                <w:szCs w:val="20"/>
+              </w:rPr>
+            </w:pPr>
+            <w:r>
+              <w:rPr>
+                <w:rFonts w:ascii="Arial" w:hAnsi="Arial" w:cs="Arial"/>
+                <w:sz w:val="20"/>
+                <w:szCs w:val="20"/>
+              </w:rPr>
+              <w:t>Passed</w:t>
+            </w:r>
+          </w:p>
+        </w:tc>
+        <w:tc>
+          <w:tcPr>
+            <w:tcW w:w="2613" w:type="dxa"/>
+          </w:tcPr>
+          <w:p>
+            <w:pPr>
+              <w:rPr>
+                <w:rFonts w:ascii="Arial" w:hAnsi="Arial" w:cs="Arial"/>
+                <w:sz w:val="20"/>
+                <w:szCs w:val="20"/>
+              </w:rPr>
+            </w:pPr>
+          </w:p>
+        </w:tc>
+      </w:tr>
+      <w:tr>
+        <w:trPr>
+          <w:trHeight w:val="848"/>
+        </w:trPr>
+        <w:tc>
+          <w:tcPr>
+            <w:tcW w:w="1256" w:type="dxa"/>
+          </w:tcPr>
+          <w:p>
+            <w:pPr>
+              <w:rPr>
+                <w:rFonts w:ascii="Arial" w:hAnsi="Arial" w:cs="Arial"/>
+                <w:sz w:val="20"/>
+                <w:szCs w:val="20"/>
+              </w:rPr>
+            </w:pPr>
+            <w:r>
+              <w:rPr>
+                <w:rFonts w:ascii="Arial" w:hAnsi="Arial" w:cs="Arial"/>
+                <w:sz w:val="20"/>
+                <w:szCs w:val="20"/>
+              </w:rPr>
+              <w:t>6.</w:t>
+            </w:r>
+          </w:p>
+        </w:tc>
+        <w:tc>
+          <w:tcPr>
+            <w:tcW w:w="2708" w:type="dxa"/>
+          </w:tcPr>
+          <w:p>
+            <w:pPr>
+              <w:rPr>
+                <w:rFonts w:ascii="Arial" w:hAnsi="Arial" w:cs="Arial"/>
+                <w:sz w:val="20"/>
+                <w:szCs w:val="20"/>
+              </w:rPr>
+            </w:pPr>
+            <w:r>
+              <w:rPr>
+                <w:rFonts w:ascii="Arial" w:hAnsi="Arial" w:cs="Arial"/>
+                <w:sz w:val="20"/>
+                <w:szCs w:val="20"/>
+              </w:rPr>
+              <w:t>Type “M” to return to main menu</w:t>
+            </w:r>
+          </w:p>
+        </w:tc>
+        <w:tc>
+          <w:tcPr>
+            <w:tcW w:w="2977" w:type="dxa"/>
+          </w:tcPr>
+          <w:p>
+            <w:pPr>
+              <w:spacing w:after="0" w:line="240" w:lineRule="auto"/>
+              <w:rPr>
+                <w:rFonts w:ascii="Arial" w:hAnsi="Arial" w:cs="Arial"/>
+                <w:sz w:val="20"/>
+                <w:szCs w:val="20"/>
+              </w:rPr>
+            </w:pPr>
+            <w:r>
+              <w:rPr>
+                <w:rFonts w:ascii="Arial" w:hAnsi="Arial" w:cs="Arial"/>
+                <w:sz w:val="20"/>
+                <w:szCs w:val="20"/>
+              </w:rPr>
+              <w:t>Enter your option: M</w:t>
+            </w:r>
+          </w:p>
+        </w:tc>
+        <w:tc>
+          <w:tcPr>
+            <w:tcW w:w="2268" w:type="dxa"/>
+          </w:tcPr>
+          <w:p>
+            <w:pPr>
+              <w:rPr>
+                <w:rFonts w:ascii="Arial" w:hAnsi="Arial" w:cs="Arial"/>
+                <w:sz w:val="20"/>
+                <w:szCs w:val="20"/>
+              </w:rPr>
+            </w:pPr>
+            <w:r>
+              <w:rPr>
+                <w:rFonts w:ascii="Arial" w:hAnsi="Arial" w:cs="Arial"/>
+                <w:sz w:val="20"/>
+                <w:szCs w:val="20"/>
+              </w:rPr>
+              <w:t>Successfully return to main menu</w:t>
+            </w:r>
+          </w:p>
+        </w:tc>
+        <w:tc>
+          <w:tcPr>
+            <w:tcW w:w="2126" w:type="dxa"/>
+          </w:tcPr>
+          <w:p>
+            <w:pPr>
+              <w:rPr>
+                <w:rFonts w:ascii="Arial" w:hAnsi="Arial" w:cs="Arial"/>
+                <w:sz w:val="20"/>
+                <w:szCs w:val="20"/>
+              </w:rPr>
+            </w:pPr>
+            <w:r>
+              <w:rPr>
+                <w:rFonts w:ascii="Arial" w:hAnsi="Arial" w:cs="Arial"/>
+                <w:sz w:val="20"/>
+                <w:szCs w:val="20"/>
+              </w:rPr>
+              <w:t>Passed</w:t>
+            </w:r>
+          </w:p>
+        </w:tc>
+        <w:tc>
+          <w:tcPr>
+            <w:tcW w:w="2613" w:type="dxa"/>
+          </w:tcPr>
+          <w:p>
+            <w:pPr>
+              <w:rPr>
+                <w:rFonts w:ascii="Arial" w:hAnsi="Arial" w:cs="Arial"/>
+                <w:sz w:val="20"/>
+                <w:szCs w:val="20"/>
+              </w:rPr>
+            </w:pPr>
+          </w:p>
+        </w:tc>
+      </w:tr>
+      <w:tr>
+        <w:trPr>
+          <w:trHeight w:val="848"/>
+        </w:trPr>
+        <w:tc>
+          <w:tcPr>
+            <w:tcW w:w="1256" w:type="dxa"/>
+          </w:tcPr>
+          <w:p>
+            <w:pPr>
+              <w:rPr>
+                <w:rFonts w:ascii="Arial" w:hAnsi="Arial" w:cs="Arial"/>
+                <w:sz w:val="20"/>
+                <w:szCs w:val="20"/>
+              </w:rPr>
+            </w:pPr>
+            <w:r>
+              <w:rPr>
+                <w:rFonts w:ascii="Arial" w:hAnsi="Arial" w:cs="Arial"/>
+                <w:sz w:val="20"/>
+                <w:szCs w:val="20"/>
+              </w:rPr>
+              <w:t>7.</w:t>
+            </w:r>
+          </w:p>
+        </w:tc>
+        <w:tc>
+          <w:tcPr>
+            <w:tcW w:w="2708" w:type="dxa"/>
+          </w:tcPr>
+          <w:p>
+            <w:pPr>
+              <w:rPr>
+                <w:rFonts w:ascii="Arial" w:hAnsi="Arial" w:cs="Arial"/>
+                <w:sz w:val="20"/>
+                <w:szCs w:val="20"/>
+              </w:rPr>
+            </w:pPr>
+            <w:r>
+              <w:rPr>
+                <w:rFonts w:ascii="Arial" w:hAnsi="Arial" w:cs="Arial"/>
+                <w:sz w:val="20"/>
+                <w:szCs w:val="20"/>
+              </w:rPr>
+              <w:t>Option 4 clicked “Configure current maze”</w:t>
+            </w:r>
+          </w:p>
+        </w:tc>
+        <w:tc>
+          <w:tcPr>
+            <w:tcW w:w="2977" w:type="dxa"/>
+          </w:tcPr>
+          <w:p>
+            <w:pPr>
+              <w:spacing w:after="0" w:line="240" w:lineRule="auto"/>
+              <w:rPr>
+                <w:rFonts w:ascii="Arial" w:hAnsi="Arial" w:cs="Arial"/>
+                <w:sz w:val="20"/>
+                <w:szCs w:val="20"/>
+              </w:rPr>
+            </w:pPr>
+            <w:r>
+              <w:rPr>
+                <w:rFonts w:ascii="Arial" w:hAnsi="Arial" w:cs="Arial"/>
+                <w:sz w:val="20"/>
+                <w:szCs w:val="20"/>
+              </w:rPr>
+              <w:t>“4”</w:t>
+            </w:r>
+          </w:p>
+        </w:tc>
+        <w:tc>
+          <w:tcPr>
+            <w:tcW w:w="2268" w:type="dxa"/>
+          </w:tcPr>
+          <w:p>
+            <w:pPr>
+              <w:rPr>
+                <w:rFonts w:ascii="Arial" w:hAnsi="Arial" w:cs="Arial"/>
+                <w:sz w:val="20"/>
+                <w:szCs w:val="20"/>
+              </w:rPr>
+            </w:pPr>
+            <w:r>
+              <w:rPr>
+                <w:rFonts w:ascii="Arial" w:hAnsi="Arial" w:cs="Arial"/>
+                <w:sz w:val="20"/>
+                <w:szCs w:val="20"/>
+              </w:rPr>
+              <w:t>Successful display configuration menu</w:t>
+            </w:r>
+          </w:p>
+        </w:tc>
+        <w:tc>
+          <w:tcPr>
+            <w:tcW w:w="2126" w:type="dxa"/>
+          </w:tcPr>
+          <w:p>
+            <w:pPr>
+              <w:rPr>
+                <w:rFonts w:ascii="Arial" w:hAnsi="Arial" w:cs="Arial"/>
+                <w:sz w:val="20"/>
+                <w:szCs w:val="20"/>
+              </w:rPr>
+            </w:pPr>
+            <w:r>
+              <w:rPr>
+                <w:rFonts w:ascii="Arial" w:hAnsi="Arial" w:cs="Arial"/>
+                <w:sz w:val="20"/>
+                <w:szCs w:val="20"/>
+              </w:rPr>
+              <w:t>Passed</w:t>
+            </w:r>
+            <w:bookmarkStart w:id="0" w:name="_GoBack"/>
+            <w:bookmarkEnd w:id="0"/>
           </w:p>
         </w:tc>
         <w:tc>
@@ -6529,7 +7405,7 @@
       </w:pPr>
     </w:p>
     <w:sectPr>
-      <w:footerReference w:type="default" r:id="rId7"/>
+      <w:footerReference w:type="default" r:id="rId8"/>
       <w:pgSz w:w="16838" w:h="11906" w:orient="landscape"/>
       <w:pgMar w:top="1440" w:right="1440" w:bottom="1440" w:left="1440" w:header="708" w:footer="708" w:gutter="0"/>
       <w:cols w:space="708"/>
@@ -6600,6 +7476,195 @@
     </w:p>
   </w:footnote>
 </w:footnotes>
+</file>
+
+<file path=word/numbering.xml><?xml version="1.0" encoding="utf-8"?>
+<w:numbering xmlns:wpc="http://schemas.microsoft.com/office/word/2010/wordprocessingCanvas" xmlns:cx="http://schemas.microsoft.com/office/drawing/2014/chartex" xmlns:cx1="http://schemas.microsoft.com/office/drawing/2015/9/8/chartex" xmlns:cx2="http://schemas.microsoft.com/office/drawing/2015/10/21/chartex" xmlns:cx3="http://schemas.microsoft.com/office/drawing/2016/5/9/chartex" xmlns:cx4="http://schemas.microsoft.com/office/drawing/2016/5/10/chartex" xmlns:cx5="http://schemas.microsoft.com/office/drawing/2016/5/11/chartex" xmlns:cx6="http://schemas.microsoft.com/office/drawing/2016/5/12/chartex" xmlns:cx7="http://schemas.microsoft.com/office/drawing/2016/5/13/chartex" xmlns:cx8="http://schemas.microsoft.com/office/drawing/2016/5/14/chartex" xmlns:mc="http://schemas.openxmlformats.org/markup-compatibility/2006" xmlns:aink="http://schemas.microsoft.com/office/drawing/2016/ink" xmlns:am3d="http://schemas.microsoft.com/office/drawing/2017/model3d" xmlns:o="urn:schemas-microsoft-com:office:office" xmlns:r="http://schemas.openxmlformats.org/officeDocument/2006/relationships" xmlns:m="http://schemas.openxmlformats.org/officeDocument/2006/math" xmlns:v="urn:schemas-microsoft-com:vml" xmlns:wp14="http://schemas.microsoft.com/office/word/2010/wordprocessingDrawing" xmlns:wp="http://schemas.openxmlformats.org/drawingml/2006/wordprocessingDrawing" xmlns:w10="urn:schemas-microsoft-com:office:word" xmlns:w="http://schemas.openxmlformats.org/wordprocessingml/2006/main" xmlns:w14="http://schemas.microsoft.com/office/word/2010/wordml" xmlns:w15="http://schemas.microsoft.com/office/word/2012/wordml" xmlns:w16cid="http://schemas.microsoft.com/office/word/2016/wordml/cid" xmlns:w16se="http://schemas.microsoft.com/office/word/2015/wordml/symex" xmlns:wpg="http://schemas.microsoft.com/office/word/2010/wordprocessingGroup" xmlns:wpi="http://schemas.microsoft.com/office/word/2010/wordprocessingInk" xmlns:wne="http://schemas.microsoft.com/office/word/2006/wordml" xmlns:wps="http://schemas.microsoft.com/office/word/2010/wordprocessingShape" mc:Ignorable="w14 w15 w16se w16cid wp14">
+  <w:abstractNum w:abstractNumId="0" w15:restartNumberingAfterBreak="0">
+    <w:nsid w:val="4F4D0631"/>
+    <w:multiLevelType w:val="hybridMultilevel"/>
+    <w:tmpl w:val="FF1806EC"/>
+    <w:lvl w:ilvl="0" w:tplc="4809000F">
+      <w:start w:val="1"/>
+      <w:numFmt w:val="decimal"/>
+      <w:lvlText w:val="%1."/>
+      <w:lvlJc w:val="left"/>
+      <w:pPr>
+        <w:ind w:left="720" w:hanging="360"/>
+      </w:pPr>
+      <w:rPr>
+        <w:rFonts w:hint="default"/>
+      </w:rPr>
+    </w:lvl>
+    <w:lvl w:ilvl="1" w:tplc="48090019" w:tentative="1">
+      <w:start w:val="1"/>
+      <w:numFmt w:val="lowerLetter"/>
+      <w:lvlText w:val="%2."/>
+      <w:lvlJc w:val="left"/>
+      <w:pPr>
+        <w:ind w:left="1440" w:hanging="360"/>
+      </w:pPr>
+    </w:lvl>
+    <w:lvl w:ilvl="2" w:tplc="4809001B" w:tentative="1">
+      <w:start w:val="1"/>
+      <w:numFmt w:val="lowerRoman"/>
+      <w:lvlText w:val="%3."/>
+      <w:lvlJc w:val="right"/>
+      <w:pPr>
+        <w:ind w:left="2160" w:hanging="180"/>
+      </w:pPr>
+    </w:lvl>
+    <w:lvl w:ilvl="3" w:tplc="4809000F" w:tentative="1">
+      <w:start w:val="1"/>
+      <w:numFmt w:val="decimal"/>
+      <w:lvlText w:val="%4."/>
+      <w:lvlJc w:val="left"/>
+      <w:pPr>
+        <w:ind w:left="2880" w:hanging="360"/>
+      </w:pPr>
+    </w:lvl>
+    <w:lvl w:ilvl="4" w:tplc="48090019" w:tentative="1">
+      <w:start w:val="1"/>
+      <w:numFmt w:val="lowerLetter"/>
+      <w:lvlText w:val="%5."/>
+      <w:lvlJc w:val="left"/>
+      <w:pPr>
+        <w:ind w:left="3600" w:hanging="360"/>
+      </w:pPr>
+    </w:lvl>
+    <w:lvl w:ilvl="5" w:tplc="4809001B" w:tentative="1">
+      <w:start w:val="1"/>
+      <w:numFmt w:val="lowerRoman"/>
+      <w:lvlText w:val="%6."/>
+      <w:lvlJc w:val="right"/>
+      <w:pPr>
+        <w:ind w:left="4320" w:hanging="180"/>
+      </w:pPr>
+    </w:lvl>
+    <w:lvl w:ilvl="6" w:tplc="4809000F" w:tentative="1">
+      <w:start w:val="1"/>
+      <w:numFmt w:val="decimal"/>
+      <w:lvlText w:val="%7."/>
+      <w:lvlJc w:val="left"/>
+      <w:pPr>
+        <w:ind w:left="5040" w:hanging="360"/>
+      </w:pPr>
+    </w:lvl>
+    <w:lvl w:ilvl="7" w:tplc="48090019" w:tentative="1">
+      <w:start w:val="1"/>
+      <w:numFmt w:val="lowerLetter"/>
+      <w:lvlText w:val="%8."/>
+      <w:lvlJc w:val="left"/>
+      <w:pPr>
+        <w:ind w:left="5760" w:hanging="360"/>
+      </w:pPr>
+    </w:lvl>
+    <w:lvl w:ilvl="8" w:tplc="4809001B" w:tentative="1">
+      <w:start w:val="1"/>
+      <w:numFmt w:val="lowerRoman"/>
+      <w:lvlText w:val="%9."/>
+      <w:lvlJc w:val="right"/>
+      <w:pPr>
+        <w:ind w:left="6480" w:hanging="180"/>
+      </w:pPr>
+    </w:lvl>
+  </w:abstractNum>
+  <w:abstractNum w:abstractNumId="1" w15:restartNumberingAfterBreak="0">
+    <w:nsid w:val="5957244C"/>
+    <w:multiLevelType w:val="hybridMultilevel"/>
+    <w:tmpl w:val="50E48AE2"/>
+    <w:lvl w:ilvl="0" w:tplc="4809000F">
+      <w:start w:val="1"/>
+      <w:numFmt w:val="decimal"/>
+      <w:lvlText w:val="%1."/>
+      <w:lvlJc w:val="left"/>
+      <w:pPr>
+        <w:ind w:left="720" w:hanging="360"/>
+      </w:pPr>
+      <w:rPr>
+        <w:rFonts w:hint="default"/>
+      </w:rPr>
+    </w:lvl>
+    <w:lvl w:ilvl="1" w:tplc="48090019" w:tentative="1">
+      <w:start w:val="1"/>
+      <w:numFmt w:val="lowerLetter"/>
+      <w:lvlText w:val="%2."/>
+      <w:lvlJc w:val="left"/>
+      <w:pPr>
+        <w:ind w:left="1440" w:hanging="360"/>
+      </w:pPr>
+    </w:lvl>
+    <w:lvl w:ilvl="2" w:tplc="4809001B" w:tentative="1">
+      <w:start w:val="1"/>
+      <w:numFmt w:val="lowerRoman"/>
+      <w:lvlText w:val="%3."/>
+      <w:lvlJc w:val="right"/>
+      <w:pPr>
+        <w:ind w:left="2160" w:hanging="180"/>
+      </w:pPr>
+    </w:lvl>
+    <w:lvl w:ilvl="3" w:tplc="4809000F" w:tentative="1">
+      <w:start w:val="1"/>
+      <w:numFmt w:val="decimal"/>
+      <w:lvlText w:val="%4."/>
+      <w:lvlJc w:val="left"/>
+      <w:pPr>
+        <w:ind w:left="2880" w:hanging="360"/>
+      </w:pPr>
+    </w:lvl>
+    <w:lvl w:ilvl="4" w:tplc="48090019" w:tentative="1">
+      <w:start w:val="1"/>
+      <w:numFmt w:val="lowerLetter"/>
+      <w:lvlText w:val="%5."/>
+      <w:lvlJc w:val="left"/>
+      <w:pPr>
+        <w:ind w:left="3600" w:hanging="360"/>
+      </w:pPr>
+    </w:lvl>
+    <w:lvl w:ilvl="5" w:tplc="4809001B" w:tentative="1">
+      <w:start w:val="1"/>
+      <w:numFmt w:val="lowerRoman"/>
+      <w:lvlText w:val="%6."/>
+      <w:lvlJc w:val="right"/>
+      <w:pPr>
+        <w:ind w:left="4320" w:hanging="180"/>
+      </w:pPr>
+    </w:lvl>
+    <w:lvl w:ilvl="6" w:tplc="4809000F" w:tentative="1">
+      <w:start w:val="1"/>
+      <w:numFmt w:val="decimal"/>
+      <w:lvlText w:val="%7."/>
+      <w:lvlJc w:val="left"/>
+      <w:pPr>
+        <w:ind w:left="5040" w:hanging="360"/>
+      </w:pPr>
+    </w:lvl>
+    <w:lvl w:ilvl="7" w:tplc="48090019" w:tentative="1">
+      <w:start w:val="1"/>
+      <w:numFmt w:val="lowerLetter"/>
+      <w:lvlText w:val="%8."/>
+      <w:lvlJc w:val="left"/>
+      <w:pPr>
+        <w:ind w:left="5760" w:hanging="360"/>
+      </w:pPr>
+    </w:lvl>
+    <w:lvl w:ilvl="8" w:tplc="4809001B" w:tentative="1">
+      <w:start w:val="1"/>
+      <w:numFmt w:val="lowerRoman"/>
+      <w:lvlText w:val="%9."/>
+      <w:lvlJc w:val="right"/>
+      <w:pPr>
+        <w:ind w:left="6480" w:hanging="180"/>
+      </w:pPr>
+    </w:lvl>
+  </w:abstractNum>
+  <w:num w:numId="1">
+    <w:abstractNumId w:val="0"/>
+  </w:num>
+  <w:num w:numId="2">
+    <w:abstractNumId w:val="1"/>
+  </w:num>
+</w:numbering>
 </file>
 
 <file path=word/styles.xml><?xml version="1.0" encoding="utf-8"?>
@@ -7206,6 +8271,17 @@
     <w:basedOn w:val="DefaultParagraphFont"/>
     <w:rsid w:val="00B623BE"/>
   </w:style>
+  <w:style w:type="paragraph" w:styleId="ListParagraph">
+    <w:name w:val="List Paragraph"/>
+    <w:basedOn w:val="Normal"/>
+    <w:uiPriority w:val="34"/>
+    <w:qFormat/>
+    <w:rsid w:val="001204CB"/>
+    <w:pPr>
+      <w:ind w:left="720"/>
+      <w:contextualSpacing/>
+    </w:pPr>
+  </w:style>
 </w:styles>
 </file>
 
@@ -7509,7 +8585,7 @@
 </file>
 
 <file path=customXml/itemProps1.xml><?xml version="1.0" encoding="utf-8"?>
-<ds:datastoreItem xmlns:ds="http://schemas.openxmlformats.org/officeDocument/2006/customXml" ds:itemID="{897F001A-DA19-4AC0-ABD2-D57F3B53E9BE}">
+<ds:datastoreItem xmlns:ds="http://schemas.openxmlformats.org/officeDocument/2006/customXml" ds:itemID="{A2A98BEA-6F7C-4537-A4DB-DCC49B07A0CE}">
   <ds:schemaRefs>
     <ds:schemaRef ds:uri="http://schemas.openxmlformats.org/officeDocument/2006/bibliography"/>
   </ds:schemaRefs>

</xml_diff>

<commit_message>
added sentence to test case document.
</commit_message>
<xml_diff>
--- a/QA/Test Case Scenarios.docx
+++ b/QA/Test Case Scenarios.docx
@@ -1900,41 +1900,7 @@
           <w:b/>
           <w:bCs/>
         </w:rPr>
-        <w:t xml:space="preserve"> </w:t>
-      </w:r>
-      <w:r>
-        <w:rPr>
-          <w:rFonts w:ascii="Arial" w:hAnsi="Arial" w:cs="Arial"/>
-          <w:b/>
-          <w:bCs/>
-        </w:rPr>
-        <w:t>7</w:t>
-      </w:r>
-      <w:r>
-        <w:rPr>
-          <w:rFonts w:ascii="Arial" w:hAnsi="Arial" w:cs="Arial"/>
-          <w:b/>
-          <w:bCs/>
-        </w:rPr>
-        <w:t xml:space="preserve"> Passed Out Of </w:t>
-      </w:r>
-      <w:r>
-        <w:rPr>
-          <w:rFonts w:ascii="Arial" w:hAnsi="Arial" w:cs="Arial"/>
-          <w:b/>
-          <w:bCs/>
-        </w:rPr>
-        <w:t>7</w:t>
-      </w:r>
-      <w:bookmarkStart w:id="0" w:name="_GoBack"/>
-      <w:bookmarkEnd w:id="0"/>
-      <w:r>
-        <w:rPr>
-          <w:rFonts w:ascii="Arial" w:hAnsi="Arial" w:cs="Arial"/>
-          <w:b/>
-          <w:bCs/>
-        </w:rPr>
-        <w:t xml:space="preserve"> Acceptance Tests</w:t>
+        <w:t xml:space="preserve"> 7 Passed Out Of 7 Acceptance Tests</w:t>
       </w:r>
     </w:p>
     <w:tbl>
@@ -4333,6 +4299,54 @@
           <w:rFonts w:ascii="Arial" w:hAnsi="Arial" w:cs="Arial"/>
         </w:rPr>
       </w:pPr>
+      <w:r>
+        <w:rPr>
+          <w:rFonts w:ascii="Arial" w:hAnsi="Arial" w:cs="Arial"/>
+          <w:b/>
+          <w:bCs/>
+        </w:rPr>
+        <w:t>Result:</w:t>
+      </w:r>
+      <w:r>
+        <w:rPr>
+          <w:rFonts w:ascii="Arial" w:hAnsi="Arial" w:cs="Arial"/>
+          <w:b/>
+          <w:bCs/>
+        </w:rPr>
+        <w:t xml:space="preserve"> </w:t>
+      </w:r>
+      <w:r>
+        <w:rPr>
+          <w:rFonts w:ascii="Arial" w:hAnsi="Arial" w:cs="Arial"/>
+          <w:b/>
+          <w:bCs/>
+        </w:rPr>
+        <w:t>4</w:t>
+      </w:r>
+      <w:r>
+        <w:rPr>
+          <w:rFonts w:ascii="Arial" w:hAnsi="Arial" w:cs="Arial"/>
+          <w:b/>
+          <w:bCs/>
+        </w:rPr>
+        <w:t xml:space="preserve"> Passed Out Of </w:t>
+      </w:r>
+      <w:r>
+        <w:rPr>
+          <w:rFonts w:ascii="Arial" w:hAnsi="Arial" w:cs="Arial"/>
+          <w:b/>
+          <w:bCs/>
+        </w:rPr>
+        <w:t>4</w:t>
+      </w:r>
+      <w:r>
+        <w:rPr>
+          <w:rFonts w:ascii="Arial" w:hAnsi="Arial" w:cs="Arial"/>
+          <w:b/>
+          <w:bCs/>
+        </w:rPr>
+        <w:t xml:space="preserve"> Acceptance Tests</w:t>
+      </w:r>
     </w:p>
     <w:p>
       <w:pPr>
@@ -6041,6 +6055,61 @@
         </w:tc>
       </w:tr>
     </w:tbl>
+    <w:p>
+      <w:pPr>
+        <w:rPr>
+          <w:rFonts w:ascii="Arial" w:hAnsi="Arial" w:cs="Arial"/>
+        </w:rPr>
+      </w:pPr>
+      <w:r>
+        <w:rPr>
+          <w:rFonts w:ascii="Arial" w:hAnsi="Arial" w:cs="Arial"/>
+          <w:b/>
+          <w:bCs/>
+        </w:rPr>
+        <w:t>Result:</w:t>
+      </w:r>
+      <w:r>
+        <w:rPr>
+          <w:rFonts w:ascii="Arial" w:hAnsi="Arial" w:cs="Arial"/>
+          <w:b/>
+          <w:bCs/>
+        </w:rPr>
+        <w:t xml:space="preserve"> </w:t>
+      </w:r>
+      <w:r>
+        <w:rPr>
+          <w:rFonts w:ascii="Arial" w:hAnsi="Arial" w:cs="Arial"/>
+          <w:b/>
+          <w:bCs/>
+        </w:rPr>
+        <w:t>10</w:t>
+      </w:r>
+      <w:r>
+        <w:rPr>
+          <w:rFonts w:ascii="Arial" w:hAnsi="Arial" w:cs="Arial"/>
+          <w:b/>
+          <w:bCs/>
+        </w:rPr>
+        <w:t xml:space="preserve"> Passed Out Of </w:t>
+      </w:r>
+      <w:r>
+        <w:rPr>
+          <w:rFonts w:ascii="Arial" w:hAnsi="Arial" w:cs="Arial"/>
+          <w:b/>
+          <w:bCs/>
+        </w:rPr>
+        <w:t>10</w:t>
+      </w:r>
+      <w:r>
+        <w:rPr>
+          <w:rFonts w:ascii="Arial" w:hAnsi="Arial" w:cs="Arial"/>
+          <w:b/>
+          <w:bCs/>
+        </w:rPr>
+        <w:t xml:space="preserve"> Acceptance Tests</w:t>
+      </w:r>
+    </w:p>
     <w:p>
       <w:pPr>
         <w:tabs>
@@ -7451,6 +7520,64 @@
         </w:tc>
       </w:tr>
     </w:tbl>
+    <w:p>
+      <w:pPr>
+        <w:rPr>
+          <w:rFonts w:ascii="Arial" w:hAnsi="Arial" w:cs="Arial"/>
+        </w:rPr>
+      </w:pPr>
+      <w:r>
+        <w:rPr>
+          <w:rFonts w:ascii="Arial" w:hAnsi="Arial" w:cs="Arial"/>
+          <w:b/>
+          <w:bCs/>
+        </w:rPr>
+        <w:lastRenderedPageBreak/>
+        <w:t>Result:</w:t>
+      </w:r>
+      <w:r>
+        <w:rPr>
+          <w:rFonts w:ascii="Arial" w:hAnsi="Arial" w:cs="Arial"/>
+          <w:b/>
+          <w:bCs/>
+        </w:rPr>
+        <w:t xml:space="preserve"> </w:t>
+      </w:r>
+      <w:r>
+        <w:rPr>
+          <w:rFonts w:ascii="Arial" w:hAnsi="Arial" w:cs="Arial"/>
+          <w:b/>
+          <w:bCs/>
+        </w:rPr>
+        <w:t>7</w:t>
+      </w:r>
+      <w:r>
+        <w:rPr>
+          <w:rFonts w:ascii="Arial" w:hAnsi="Arial" w:cs="Arial"/>
+          <w:b/>
+          <w:bCs/>
+        </w:rPr>
+        <w:t xml:space="preserve"> Passed Out Of </w:t>
+      </w:r>
+      <w:r>
+        <w:rPr>
+          <w:rFonts w:ascii="Arial" w:hAnsi="Arial" w:cs="Arial"/>
+          <w:b/>
+          <w:bCs/>
+        </w:rPr>
+        <w:t>7</w:t>
+      </w:r>
+      <w:bookmarkStart w:id="0" w:name="_GoBack"/>
+      <w:bookmarkEnd w:id="0"/>
+      <w:r>
+        <w:rPr>
+          <w:rFonts w:ascii="Arial" w:hAnsi="Arial" w:cs="Arial"/>
+          <w:b/>
+          <w:bCs/>
+        </w:rPr>
+        <w:t xml:space="preserve"> Acceptance Tests</w:t>
+      </w:r>
+    </w:p>
     <w:p>
       <w:pPr>
         <w:rPr>
@@ -7738,7 +7865,7 @@
       </w:pPr>
     </w:pPrDefault>
   </w:docDefaults>
-  <w:latentStyles w:defLockedState="0" w:defUIPriority="99" w:defSemiHidden="0" w:defUnhideWhenUsed="0" w:defQFormat="0" w:count="376">
+  <w:latentStyles w:defLockedState="0" w:defUIPriority="99" w:defSemiHidden="0" w:defUnhideWhenUsed="0" w:defQFormat="0" w:count="377">
     <w:lsdException w:name="Normal" w:uiPriority="0" w:qFormat="1"/>
     <w:lsdException w:name="heading 1" w:uiPriority="9" w:qFormat="1"/>
     <w:lsdException w:name="heading 2" w:semiHidden="1" w:uiPriority="9" w:unhideWhenUsed="1" w:qFormat="1"/>
@@ -7844,7 +7971,6 @@
     <w:lsdException w:name="HTML Sample" w:semiHidden="1" w:unhideWhenUsed="1"/>
     <w:lsdException w:name="HTML Typewriter" w:semiHidden="1" w:unhideWhenUsed="1"/>
     <w:lsdException w:name="HTML Variable" w:semiHidden="1" w:unhideWhenUsed="1"/>
-    <w:lsdException w:name="Normal Table" w:semiHidden="1" w:unhideWhenUsed="1"/>
     <w:lsdException w:name="annotation subject" w:semiHidden="1" w:unhideWhenUsed="1"/>
     <w:lsdException w:name="No List" w:semiHidden="1" w:unhideWhenUsed="1"/>
     <w:lsdException w:name="Outline List 1" w:semiHidden="1" w:unhideWhenUsed="1"/>
@@ -7891,10 +8017,8 @@
     <w:lsdException w:name="Table Subtle 2" w:semiHidden="1" w:unhideWhenUsed="1"/>
     <w:lsdException w:name="Table Web 1" w:semiHidden="1" w:unhideWhenUsed="1"/>
     <w:lsdException w:name="Table Web 2" w:semiHidden="1" w:unhideWhenUsed="1"/>
-    <w:lsdException w:name="Table Web 3" w:semiHidden="1" w:unhideWhenUsed="1"/>
     <w:lsdException w:name="Balloon Text" w:semiHidden="1" w:unhideWhenUsed="1"/>
     <w:lsdException w:name="Table Grid" w:uiPriority="39"/>
-    <w:lsdException w:name="Table Theme" w:semiHidden="1" w:unhideWhenUsed="1"/>
     <w:lsdException w:name="Placeholder Text" w:semiHidden="1"/>
     <w:lsdException w:name="No Spacing" w:uiPriority="1" w:qFormat="1"/>
     <w:lsdException w:name="Light Shading" w:uiPriority="60"/>
@@ -8115,6 +8239,7 @@
     <w:lsdException w:name="Hashtag" w:semiHidden="1" w:unhideWhenUsed="1"/>
     <w:lsdException w:name="Unresolved Mention" w:semiHidden="1" w:unhideWhenUsed="1"/>
     <w:lsdException w:name="Smart Link" w:semiHidden="1" w:unhideWhenUsed="1"/>
+    <w:lsdException w:name="Smart Link Error" w:semiHidden="1" w:unhideWhenUsed="1"/>
   </w:latentStyles>
   <w:style w:type="paragraph" w:default="1" w:styleId="Normal">
     <w:name w:val="Normal"/>
@@ -8638,7 +8763,7 @@
 </file>
 
 <file path=customXml/itemProps1.xml><?xml version="1.0" encoding="utf-8"?>
-<ds:datastoreItem xmlns:ds="http://schemas.openxmlformats.org/officeDocument/2006/customXml" ds:itemID="{0E406C42-5478-47A2-AB5F-0DD3F11F9D93}">
+<ds:datastoreItem xmlns:ds="http://schemas.openxmlformats.org/officeDocument/2006/customXml" ds:itemID="{BAB33BA0-021F-4E0E-99ED-9B32C35B934C}">
   <ds:schemaRefs>
     <ds:schemaRef ds:uri="http://schemas.openxmlformats.org/officeDocument/2006/bibliography"/>
   </ds:schemaRefs>

</xml_diff>